<commit_message>
Corrected and added tests and exercise files
</commit_message>
<xml_diff>
--- a/Courses/Applied-Programmer/Programming-Basics/02-Пресмятания-оператори-изрази/04.Прости-пресмятания-упражнения.docx
+++ b/Courses/Applied-Programmer/Programming-Basics/02-Пресмятания-оператори-изрази/04.Прости-пресмятания-упражнения.docx
@@ -1,10 +1,10 @@
 
 <file path=word/document.xml><?xml version="1.0" encoding="utf-8"?>
-<w:document xmlns:wpc="http://schemas.microsoft.com/office/word/2010/wordprocessingCanvas" xmlns:cx="http://schemas.microsoft.com/office/drawing/2014/chartex" xmlns:cx1="http://schemas.microsoft.com/office/drawing/2015/9/8/chartex" xmlns:cx2="http://schemas.microsoft.com/office/drawing/2015/10/21/chartex" xmlns:cx3="http://schemas.microsoft.com/office/drawing/2016/5/9/chartex" xmlns:cx4="http://schemas.microsoft.com/office/drawing/2016/5/10/chartex" xmlns:cx5="http://schemas.microsoft.com/office/drawing/2016/5/11/chartex" xmlns:cx6="http://schemas.microsoft.com/office/drawing/2016/5/12/chartex" xmlns:cx7="http://schemas.microsoft.com/office/drawing/2016/5/13/chartex" xmlns:cx8="http://schemas.microsoft.com/office/drawing/2016/5/14/chartex" xmlns:mc="http://schemas.openxmlformats.org/markup-compatibility/2006" xmlns:aink="http://schemas.microsoft.com/office/drawing/2016/ink" xmlns:am3d="http://schemas.microsoft.com/office/drawing/2017/model3d" xmlns:o="urn:schemas-microsoft-com:office:office" xmlns:r="http://schemas.openxmlformats.org/officeDocument/2006/relationships" xmlns:m="http://schemas.openxmlformats.org/officeDocument/2006/math" xmlns:v="urn:schemas-microsoft-com:vml" xmlns:wp14="http://schemas.microsoft.com/office/word/2010/wordprocessingDrawing" xmlns:wp="http://schemas.openxmlformats.org/drawingml/2006/wordprocessingDrawing" xmlns:w10="urn:schemas-microsoft-com:office:word" xmlns:w="http://schemas.openxmlformats.org/wordprocessingml/2006/main" xmlns:w14="http://schemas.microsoft.com/office/word/2010/wordml" xmlns:w15="http://schemas.microsoft.com/office/word/2012/wordml" xmlns:w16cid="http://schemas.microsoft.com/office/word/2016/wordml/cid" xmlns:w16se="http://schemas.microsoft.com/office/word/2015/wordml/symex" xmlns:wpg="http://schemas.microsoft.com/office/word/2010/wordprocessingGroup" xmlns:wpi="http://schemas.microsoft.com/office/word/2010/wordprocessingInk" xmlns:wne="http://schemas.microsoft.com/office/word/2006/wordml" xmlns:wps="http://schemas.microsoft.com/office/word/2010/wordprocessingShape" mc:Ignorable="w14 w15 w16se w16cid wp14">
+<w:document xmlns:wpc="http://schemas.microsoft.com/office/word/2010/wordprocessingCanvas" xmlns:cx="http://schemas.microsoft.com/office/drawing/2014/chartex" xmlns:cx1="http://schemas.microsoft.com/office/drawing/2015/9/8/chartex" xmlns:cx2="http://schemas.microsoft.com/office/drawing/2015/10/21/chartex" xmlns:cx3="http://schemas.microsoft.com/office/drawing/2016/5/9/chartex" xmlns:cx4="http://schemas.microsoft.com/office/drawing/2016/5/10/chartex" xmlns:cx5="http://schemas.microsoft.com/office/drawing/2016/5/11/chartex" xmlns:cx6="http://schemas.microsoft.com/office/drawing/2016/5/12/chartex" xmlns:cx7="http://schemas.microsoft.com/office/drawing/2016/5/13/chartex" xmlns:cx8="http://schemas.microsoft.com/office/drawing/2016/5/14/chartex" xmlns:mc="http://schemas.openxmlformats.org/markup-compatibility/2006" xmlns:aink="http://schemas.microsoft.com/office/drawing/2016/ink" xmlns:am3d="http://schemas.microsoft.com/office/drawing/2017/model3d" xmlns:o="urn:schemas-microsoft-com:office:office" xmlns:r="http://schemas.openxmlformats.org/officeDocument/2006/relationships" xmlns:m="http://schemas.openxmlformats.org/officeDocument/2006/math" xmlns:v="urn:schemas-microsoft-com:vml" xmlns:wp14="http://schemas.microsoft.com/office/word/2010/wordprocessingDrawing" xmlns:wp="http://schemas.openxmlformats.org/drawingml/2006/wordprocessingDrawing" xmlns:w10="urn:schemas-microsoft-com:office:word" xmlns:w="http://schemas.openxmlformats.org/wordprocessingml/2006/main" xmlns:w14="http://schemas.microsoft.com/office/word/2010/wordml" xmlns:w15="http://schemas.microsoft.com/office/word/2012/wordml" xmlns:w16cex="http://schemas.microsoft.com/office/word/2018/wordml/cex" xmlns:w16cid="http://schemas.microsoft.com/office/word/2016/wordml/cid" xmlns:w16="http://schemas.microsoft.com/office/word/2018/wordml" xmlns:w16se="http://schemas.microsoft.com/office/word/2015/wordml/symex" xmlns:wpg="http://schemas.microsoft.com/office/word/2010/wordprocessingGroup" xmlns:wpi="http://schemas.microsoft.com/office/word/2010/wordprocessingInk" xmlns:wne="http://schemas.microsoft.com/office/word/2006/wordml" xmlns:wps="http://schemas.microsoft.com/office/word/2010/wordprocessingShape" mc:Ignorable="w14 w15 w16se w16cid w16 w16cex wp14">
   <w:body>
     <w:p>
       <w:pPr>
-        <w:pStyle w:val="Heading1"/>
+        <w:pStyle w:val="1"/>
       </w:pPr>
       <w:r>
         <w:t>Упражнения</w:t>
@@ -21,7 +21,7 @@
     </w:p>
     <w:p>
       <w:pPr>
-        <w:pStyle w:val="Heading2"/>
+        <w:pStyle w:val="2"/>
         <w:numPr>
           <w:ilvl w:val="0"/>
           <w:numId w:val="13"/>
@@ -219,7 +219,7 @@
     </w:p>
     <w:p>
       <w:pPr>
-        <w:pStyle w:val="ListParagraph"/>
+        <w:pStyle w:val="ad"/>
         <w:numPr>
           <w:ilvl w:val="0"/>
           <w:numId w:val="14"/>
@@ -323,7 +323,7 @@
     </w:p>
     <w:p>
       <w:pPr>
-        <w:pStyle w:val="ListParagraph"/>
+        <w:pStyle w:val="ad"/>
         <w:numPr>
           <w:ilvl w:val="0"/>
           <w:numId w:val="14"/>
@@ -619,7 +619,7 @@
     </w:p>
     <w:p>
       <w:pPr>
-        <w:pStyle w:val="Heading2"/>
+        <w:pStyle w:val="2"/>
         <w:numPr>
           <w:ilvl w:val="0"/>
           <w:numId w:val="13"/>
@@ -995,7 +995,7 @@
     </w:p>
     <w:p>
       <w:pPr>
-        <w:pStyle w:val="ListParagraph"/>
+        <w:pStyle w:val="ad"/>
         <w:numPr>
           <w:ilvl w:val="0"/>
           <w:numId w:val="19"/>
@@ -1058,7 +1058,7 @@
     </w:p>
     <w:p>
       <w:pPr>
-        <w:pStyle w:val="ListParagraph"/>
+        <w:pStyle w:val="ad"/>
         <w:numPr>
           <w:ilvl w:val="0"/>
           <w:numId w:val="19"/>
@@ -1164,7 +1164,7 @@
     </w:p>
     <w:p>
       <w:pPr>
-        <w:pStyle w:val="ListParagraph"/>
+        <w:pStyle w:val="ad"/>
         <w:numPr>
           <w:ilvl w:val="0"/>
           <w:numId w:val="19"/>
@@ -1198,7 +1198,7 @@
     </w:p>
     <w:p>
       <w:pPr>
-        <w:pStyle w:val="Heading2"/>
+        <w:pStyle w:val="2"/>
         <w:numPr>
           <w:ilvl w:val="0"/>
           <w:numId w:val="13"/>
@@ -1349,7 +1349,7 @@
     </w:p>
     <w:tbl>
       <w:tblPr>
-        <w:tblStyle w:val="TableGrid"/>
+        <w:tblStyle w:val="a3"/>
         <w:tblW w:w="0" w:type="auto"/>
         <w:tblInd w:w="37" w:type="dxa"/>
         <w:tblCellMar>
@@ -1634,7 +1634,7 @@
     </w:p>
     <w:p>
       <w:pPr>
-        <w:pStyle w:val="Heading2"/>
+        <w:pStyle w:val="2"/>
         <w:numPr>
           <w:ilvl w:val="0"/>
           <w:numId w:val="13"/>
@@ -1941,7 +1941,7 @@
     </w:p>
     <w:tbl>
       <w:tblPr>
-        <w:tblStyle w:val="TableGrid"/>
+        <w:tblStyle w:val="a3"/>
         <w:tblW w:w="0" w:type="auto"/>
         <w:tblInd w:w="37" w:type="dxa"/>
         <w:tblCellMar>
@@ -2364,7 +2364,7 @@
     </w:tbl>
     <w:p>
       <w:pPr>
-        <w:pStyle w:val="Heading2"/>
+        <w:pStyle w:val="2"/>
         <w:numPr>
           <w:ilvl w:val="0"/>
           <w:numId w:val="13"/>
@@ -2592,7 +2592,7 @@
     </w:p>
     <w:tbl>
       <w:tblPr>
-        <w:tblStyle w:val="TableGrid"/>
+        <w:tblStyle w:val="a3"/>
         <w:tblW w:w="0" w:type="auto"/>
         <w:tblInd w:w="37" w:type="dxa"/>
         <w:tblCellMar>
@@ -2928,7 +2928,7 @@
     </w:tbl>
     <w:p>
       <w:pPr>
-        <w:pStyle w:val="Heading2"/>
+        <w:pStyle w:val="2"/>
         <w:numPr>
           <w:ilvl w:val="0"/>
           <w:numId w:val="13"/>
@@ -3040,7 +3040,7 @@
     </w:p>
     <w:tbl>
       <w:tblPr>
-        <w:tblStyle w:val="TableGrid"/>
+        <w:tblStyle w:val="a3"/>
         <w:tblW w:w="0" w:type="auto"/>
         <w:tblInd w:w="37" w:type="dxa"/>
         <w:tblCellMar>
@@ -3393,7 +3393,7 @@
     </w:p>
     <w:tbl>
       <w:tblPr>
-        <w:tblStyle w:val="TableGrid"/>
+        <w:tblStyle w:val="a3"/>
         <w:tblW w:w="0" w:type="auto"/>
         <w:tblInd w:w="37" w:type="dxa"/>
         <w:tblCellMar>
@@ -4059,7 +4059,7 @@
     </w:tbl>
     <w:p>
       <w:pPr>
-        <w:pStyle w:val="Heading2"/>
+        <w:pStyle w:val="2"/>
         <w:numPr>
           <w:ilvl w:val="0"/>
           <w:numId w:val="13"/>
@@ -4167,7 +4167,7 @@
     </w:p>
     <w:tbl>
       <w:tblPr>
-        <w:tblStyle w:val="TableGrid"/>
+        <w:tblStyle w:val="a3"/>
         <w:tblW w:w="0" w:type="auto"/>
         <w:tblInd w:w="37" w:type="dxa"/>
         <w:tblCellMar>
@@ -4634,7 +4634,7 @@
     </w:p>
     <w:p>
       <w:pPr>
-        <w:pStyle w:val="Heading1"/>
+        <w:pStyle w:val="1"/>
       </w:pPr>
       <w:r>
         <w:t>Изпитни задачи от минали издания на курса</w:t>
@@ -4642,7 +4642,7 @@
     </w:p>
     <w:p>
       <w:pPr>
-        <w:pStyle w:val="Heading2"/>
+        <w:pStyle w:val="2"/>
         <w:numPr>
           <w:ilvl w:val="0"/>
           <w:numId w:val="13"/>
@@ -5188,7 +5188,7 @@
     </w:p>
     <w:p>
       <w:pPr>
-        <w:pStyle w:val="Heading3"/>
+        <w:pStyle w:val="3"/>
         <w:rPr>
           <w:lang w:val="bg-BG"/>
         </w:rPr>
@@ -5384,7 +5384,7 @@
     </w:p>
     <w:p>
       <w:pPr>
-        <w:pStyle w:val="Heading3"/>
+        <w:pStyle w:val="3"/>
         <w:rPr>
           <w:lang w:val="bg-BG"/>
         </w:rPr>
@@ -5424,7 +5424,7 @@
     </w:p>
     <w:p>
       <w:pPr>
-        <w:pStyle w:val="Heading3"/>
+        <w:pStyle w:val="3"/>
         <w:rPr>
           <w:lang w:val="bg-BG"/>
         </w:rPr>
@@ -5438,7 +5438,7 @@
     </w:p>
     <w:tbl>
       <w:tblPr>
-        <w:tblStyle w:val="TableGrid"/>
+        <w:tblStyle w:val="a3"/>
         <w:tblW w:w="10515" w:type="dxa"/>
         <w:tblLayout w:type="fixed"/>
         <w:tblCellMar>
@@ -6510,7 +6510,7 @@
     </w:tbl>
     <w:p>
       <w:pPr>
-        <w:pStyle w:val="Heading2"/>
+        <w:pStyle w:val="2"/>
         <w:numPr>
           <w:ilvl w:val="0"/>
           <w:numId w:val="13"/>
@@ -6700,7 +6700,7 @@
     </w:p>
     <w:p>
       <w:pPr>
-        <w:pStyle w:val="Heading3"/>
+        <w:pStyle w:val="3"/>
         <w:rPr>
           <w:lang w:val="bg-BG"/>
         </w:rPr>
@@ -6756,7 +6756,7 @@
     </w:p>
     <w:p>
       <w:pPr>
-        <w:pStyle w:val="ListParagraph"/>
+        <w:pStyle w:val="ad"/>
         <w:numPr>
           <w:ilvl w:val="0"/>
           <w:numId w:val="25"/>
@@ -6795,7 +6795,7 @@
     </w:p>
     <w:p>
       <w:pPr>
-        <w:pStyle w:val="ListParagraph"/>
+        <w:pStyle w:val="ad"/>
         <w:numPr>
           <w:ilvl w:val="0"/>
           <w:numId w:val="25"/>
@@ -6841,7 +6841,7 @@
     </w:p>
     <w:p>
       <w:pPr>
-        <w:pStyle w:val="ListParagraph"/>
+        <w:pStyle w:val="ad"/>
         <w:numPr>
           <w:ilvl w:val="0"/>
           <w:numId w:val="25"/>
@@ -6895,7 +6895,7 @@
     </w:p>
     <w:p>
       <w:pPr>
-        <w:pStyle w:val="ListParagraph"/>
+        <w:pStyle w:val="ad"/>
         <w:numPr>
           <w:ilvl w:val="0"/>
           <w:numId w:val="25"/>
@@ -6978,7 +6978,7 @@
     </w:p>
     <w:p>
       <w:pPr>
-        <w:pStyle w:val="Heading3"/>
+        <w:pStyle w:val="3"/>
         <w:rPr>
           <w:lang w:val="bg-BG"/>
         </w:rPr>
@@ -7046,7 +7046,7 @@
     </w:p>
     <w:p>
       <w:pPr>
-        <w:pStyle w:val="Heading3"/>
+        <w:pStyle w:val="3"/>
         <w:rPr>
           <w:lang w:val="bg-BG"/>
         </w:rPr>
@@ -7060,7 +7060,7 @@
     </w:p>
     <w:tbl>
       <w:tblPr>
-        <w:tblStyle w:val="TableGrid"/>
+        <w:tblStyle w:val="a3"/>
         <w:tblW w:w="7915" w:type="dxa"/>
         <w:tblLayout w:type="fixed"/>
         <w:tblCellMar>
@@ -7451,7 +7451,7 @@
     </w:p>
     <w:p>
       <w:pPr>
-        <w:pStyle w:val="Heading2"/>
+        <w:pStyle w:val="2"/>
         <w:numPr>
           <w:ilvl w:val="0"/>
           <w:numId w:val="13"/>
@@ -8196,7 +8196,7 @@
     </w:p>
     <w:p>
       <w:pPr>
-        <w:pStyle w:val="Heading3"/>
+        <w:pStyle w:val="3"/>
         <w:rPr>
           <w:lang w:val="bg-BG"/>
         </w:rPr>
@@ -8246,7 +8246,7 @@
     </w:p>
     <w:p>
       <w:pPr>
-        <w:pStyle w:val="ListParagraph"/>
+        <w:pStyle w:val="ad"/>
         <w:numPr>
           <w:ilvl w:val="0"/>
           <w:numId w:val="26"/>
@@ -8311,7 +8311,7 @@
     </w:p>
     <w:p>
       <w:pPr>
-        <w:pStyle w:val="ListParagraph"/>
+        <w:pStyle w:val="ad"/>
         <w:numPr>
           <w:ilvl w:val="0"/>
           <w:numId w:val="26"/>
@@ -8370,7 +8370,7 @@
     </w:p>
     <w:p>
       <w:pPr>
-        <w:pStyle w:val="ListParagraph"/>
+        <w:pStyle w:val="ad"/>
         <w:numPr>
           <w:ilvl w:val="0"/>
           <w:numId w:val="26"/>
@@ -8429,7 +8429,7 @@
     </w:p>
     <w:p>
       <w:pPr>
-        <w:pStyle w:val="ListParagraph"/>
+        <w:pStyle w:val="ad"/>
         <w:numPr>
           <w:ilvl w:val="0"/>
           <w:numId w:val="26"/>
@@ -8483,7 +8483,7 @@
     </w:p>
     <w:p>
       <w:pPr>
-        <w:pStyle w:val="ListParagraph"/>
+        <w:pStyle w:val="ad"/>
         <w:numPr>
           <w:ilvl w:val="0"/>
           <w:numId w:val="26"/>
@@ -8534,7 +8534,7 @@
     </w:p>
     <w:p>
       <w:pPr>
-        <w:pStyle w:val="Heading3"/>
+        <w:pStyle w:val="3"/>
         <w:rPr>
           <w:lang w:val="bg-BG"/>
         </w:rPr>
@@ -8615,7 +8615,7 @@
     </w:p>
     <w:p>
       <w:pPr>
-        <w:pStyle w:val="Heading3"/>
+        <w:pStyle w:val="3"/>
         <w:rPr>
           <w:lang w:val="bg-BG"/>
         </w:rPr>
@@ -8629,7 +8629,7 @@
     </w:p>
     <w:tbl>
       <w:tblPr>
-        <w:tblStyle w:val="TableGrid"/>
+        <w:tblStyle w:val="a3"/>
         <w:tblW w:w="7316" w:type="dxa"/>
         <w:tblLayout w:type="fixed"/>
         <w:tblCellMar>
@@ -9233,7 +9233,7 @@
     </w:p>
     <w:p>
       <w:pPr>
-        <w:pStyle w:val="Heading2"/>
+        <w:pStyle w:val="2"/>
         <w:numPr>
           <w:ilvl w:val="0"/>
           <w:numId w:val="13"/>
@@ -9333,7 +9333,15 @@
         <w:t xml:space="preserve">. </w:t>
       </w:r>
       <w:r>
-        <w:t xml:space="preserve">Освен биткойни </w:t>
+        <w:t xml:space="preserve">Освен </w:t>
+      </w:r>
+      <w:proofErr w:type="spellStart"/>
+      <w:r>
+        <w:t>биткойни</w:t>
+      </w:r>
+      <w:proofErr w:type="spellEnd"/>
+      <w:r>
+        <w:t xml:space="preserve"> </w:t>
       </w:r>
       <w:r>
         <w:rPr>
@@ -9437,7 +9445,7 @@
     </w:p>
     <w:p>
       <w:pPr>
-        <w:pStyle w:val="ListParagraph"/>
+        <w:pStyle w:val="ad"/>
         <w:numPr>
           <w:ilvl w:val="0"/>
           <w:numId w:val="27"/>
@@ -9489,7 +9497,7 @@
     </w:p>
     <w:p>
       <w:pPr>
-        <w:pStyle w:val="ListParagraph"/>
+        <w:pStyle w:val="ad"/>
         <w:numPr>
           <w:ilvl w:val="0"/>
           <w:numId w:val="27"/>
@@ -9541,7 +9549,7 @@
     </w:p>
     <w:p>
       <w:pPr>
-        <w:pStyle w:val="ListParagraph"/>
+        <w:pStyle w:val="ad"/>
         <w:numPr>
           <w:ilvl w:val="0"/>
           <w:numId w:val="27"/>
@@ -9593,7 +9601,7 @@
     </w:p>
     <w:p>
       <w:pPr>
-        <w:pStyle w:val="ListParagraph"/>
+        <w:pStyle w:val="ad"/>
         <w:numPr>
           <w:ilvl w:val="0"/>
           <w:numId w:val="27"/>
@@ -9647,14 +9655,9 @@
       <w:pPr>
         <w:jc w:val="both"/>
       </w:pPr>
-      <w:proofErr w:type="spellStart"/>
-      <w:r>
-        <w:rPr>
-          <w:lang w:val="en-US"/>
-        </w:rPr>
-        <w:t>Обменnото</w:t>
-      </w:r>
-      <w:proofErr w:type="spellEnd"/>
+      <w:r>
+        <w:t>Обменното</w:t>
+      </w:r>
       <w:r>
         <w:rPr>
           <w:lang w:val="en-US"/>
@@ -9706,7 +9709,7 @@
     </w:p>
     <w:p>
       <w:pPr>
-        <w:pStyle w:val="Heading3"/>
+        <w:pStyle w:val="3"/>
         <w:jc w:val="both"/>
         <w:rPr>
           <w:lang w:val="bg-BG"/>
@@ -9757,7 +9760,7 @@
     </w:p>
     <w:p>
       <w:pPr>
-        <w:pStyle w:val="ListParagraph"/>
+        <w:pStyle w:val="ad"/>
         <w:numPr>
           <w:ilvl w:val="0"/>
           <w:numId w:val="28"/>
@@ -9814,7 +9817,7 @@
     </w:p>
     <w:p>
       <w:pPr>
-        <w:pStyle w:val="ListParagraph"/>
+        <w:pStyle w:val="ad"/>
         <w:numPr>
           <w:ilvl w:val="0"/>
           <w:numId w:val="28"/>
@@ -9868,7 +9871,7 @@
     </w:p>
     <w:p>
       <w:pPr>
-        <w:pStyle w:val="ListParagraph"/>
+        <w:pStyle w:val="ad"/>
         <w:numPr>
           <w:ilvl w:val="0"/>
           <w:numId w:val="28"/>
@@ -9920,7 +9923,7 @@
     </w:p>
     <w:p>
       <w:pPr>
-        <w:pStyle w:val="Heading3"/>
+        <w:pStyle w:val="3"/>
         <w:jc w:val="both"/>
         <w:rPr>
           <w:lang w:val="bg-BG"/>
@@ -10003,7 +10006,7 @@
     </w:p>
     <w:p>
       <w:pPr>
-        <w:pStyle w:val="Heading3"/>
+        <w:pStyle w:val="3"/>
         <w:rPr>
           <w:lang w:val="bg-BG"/>
         </w:rPr>
@@ -10017,7 +10020,7 @@
     </w:p>
     <w:tbl>
       <w:tblPr>
-        <w:tblStyle w:val="TableGrid"/>
+        <w:tblStyle w:val="a3"/>
         <w:tblW w:w="10435" w:type="dxa"/>
         <w:tblLayout w:type="fixed"/>
         <w:tblCellMar>
@@ -10736,7 +10739,7 @@
     <w:p/>
     <w:p>
       <w:pPr>
-        <w:pStyle w:val="Heading2"/>
+        <w:pStyle w:val="2"/>
         <w:numPr>
           <w:ilvl w:val="0"/>
           <w:numId w:val="13"/>
@@ -10745,8 +10748,18 @@
           <w:tab w:val="clear" w:pos="1560"/>
         </w:tabs>
       </w:pPr>
-      <w:bookmarkStart w:id="0" w:name="_GoBack"/>
-      <w:bookmarkEnd w:id="0"/>
+      <w:r>
+        <w:rPr>
+          <w:lang w:val="en-US"/>
+        </w:rPr>
+        <w:t>*</w:t>
+      </w:r>
+      <w:r>
+        <w:rPr>
+          <w:lang w:val="en-US"/>
+        </w:rPr>
+        <w:t xml:space="preserve"> </w:t>
+      </w:r>
       <w:r>
         <w:t>Дневна печалба</w:t>
       </w:r>
@@ -11058,7 +11071,7 @@
     </w:p>
     <w:p>
       <w:pPr>
-        <w:pStyle w:val="Heading3"/>
+        <w:pStyle w:val="3"/>
         <w:jc w:val="both"/>
         <w:rPr>
           <w:lang w:val="bg-BG"/>
@@ -11115,7 +11128,7 @@
     </w:p>
     <w:p>
       <w:pPr>
-        <w:pStyle w:val="ListParagraph"/>
+        <w:pStyle w:val="ad"/>
         <w:numPr>
           <w:ilvl w:val="0"/>
           <w:numId w:val="29"/>
@@ -11172,7 +11185,7 @@
     </w:p>
     <w:p>
       <w:pPr>
-        <w:pStyle w:val="ListParagraph"/>
+        <w:pStyle w:val="ad"/>
         <w:numPr>
           <w:ilvl w:val="0"/>
           <w:numId w:val="29"/>
@@ -11233,7 +11246,7 @@
     </w:p>
     <w:p>
       <w:pPr>
-        <w:pStyle w:val="ListParagraph"/>
+        <w:pStyle w:val="ad"/>
         <w:numPr>
           <w:ilvl w:val="0"/>
           <w:numId w:val="29"/>
@@ -11312,7 +11325,7 @@
     </w:p>
     <w:p>
       <w:pPr>
-        <w:pStyle w:val="Heading3"/>
+        <w:pStyle w:val="3"/>
         <w:jc w:val="both"/>
         <w:rPr>
           <w:lang w:val="bg-BG"/>
@@ -11391,7 +11404,7 @@
     </w:p>
     <w:p>
       <w:pPr>
-        <w:pStyle w:val="Heading3"/>
+        <w:pStyle w:val="3"/>
         <w:rPr>
           <w:lang w:val="bg-BG"/>
         </w:rPr>
@@ -11405,7 +11418,7 @@
     </w:p>
     <w:tbl>
       <w:tblPr>
-        <w:tblStyle w:val="TableGrid"/>
+        <w:tblStyle w:val="a3"/>
         <w:tblW w:w="10710" w:type="dxa"/>
         <w:tblInd w:w="-10" w:type="dxa"/>
         <w:tblCellMar>
@@ -11573,8 +11586,8 @@
                 <w:lang w:val="en-US"/>
               </w:rPr>
             </w:pPr>
-            <w:bookmarkStart w:id="1" w:name="__DdeLink__1988_1688838261"/>
-            <w:bookmarkEnd w:id="1"/>
+            <w:bookmarkStart w:id="0" w:name="__DdeLink__1988_1688838261"/>
+            <w:bookmarkEnd w:id="0"/>
             <w:r>
               <w:rPr>
                 <w:rFonts w:ascii="Consolas" w:hAnsi="Consolas" w:cs="Times New Roman"/>
@@ -11731,32 +11744,111 @@
           <w:p>
             <w:pPr>
               <w:spacing w:before="60" w:after="0"/>
-            </w:pPr>
-            <w:r>
               <w:rPr>
                 <w:rFonts w:cs="Times New Roman"/>
                 <w:b/>
               </w:rPr>
+            </w:pPr>
+            <w:r>
+              <w:rPr>
+                <w:rFonts w:cs="Times New Roman"/>
+                <w:b/>
+              </w:rPr>
               <w:t>Чист годишен доход</w:t>
             </w:r>
             <w:r>
               <w:rPr>
                 <w:rFonts w:cs="Times New Roman"/>
+                <w:b/>
+                <w:lang w:val="en-US"/>
               </w:rPr>
               <w:t xml:space="preserve"> </w:t>
             </w:r>
             <w:r>
               <w:rPr>
                 <w:rFonts w:cs="Times New Roman"/>
-                <w:lang w:val="en-US"/>
-              </w:rPr>
-              <w:t xml:space="preserve">= 17128.125 </w:t>
-            </w:r>
-            <w:r>
-              <w:rPr>
-                <w:rFonts w:cs="Times New Roman"/>
-              </w:rPr>
-              <w:t xml:space="preserve">долара </w:t>
+                <w:b/>
+              </w:rPr>
+              <w:t>в долари</w:t>
+            </w:r>
+            <w:r>
+              <w:rPr>
+                <w:rFonts w:cs="Times New Roman"/>
+              </w:rPr>
+              <w:t xml:space="preserve"> </w:t>
+            </w:r>
+            <w:r>
+              <w:rPr>
+                <w:rFonts w:cs="Times New Roman"/>
+                <w:lang w:val="en-US"/>
+              </w:rPr>
+              <w:t>=</w:t>
+            </w:r>
+            <w:r>
+              <w:t xml:space="preserve"> </w:t>
+            </w:r>
+            <w:r>
+              <w:rPr>
+                <w:rFonts w:cs="Times New Roman"/>
+                <w:lang w:val="en-US"/>
+              </w:rPr>
+              <w:t xml:space="preserve">22837.5 - 5709.375 = </w:t>
+            </w:r>
+            <w:r>
+              <w:rPr>
+                <w:rFonts w:cs="Times New Roman"/>
+                <w:b/>
+                <w:bCs/>
+                <w:lang w:val="en-US"/>
+              </w:rPr>
+              <w:t xml:space="preserve">17128.125 </w:t>
+            </w:r>
+            <w:r>
+              <w:rPr>
+                <w:rFonts w:cs="Times New Roman"/>
+                <w:b/>
+                <w:bCs/>
+              </w:rPr>
+              <w:t>долара</w:t>
+            </w:r>
+          </w:p>
+          <w:p>
+            <w:pPr>
+              <w:spacing w:before="60" w:after="0"/>
+            </w:pPr>
+            <w:r>
+              <w:rPr>
+                <w:rFonts w:cs="Times New Roman"/>
+                <w:b/>
+              </w:rPr>
+              <w:t>Чист годишен доход</w:t>
+            </w:r>
+            <w:r>
+              <w:rPr>
+                <w:rFonts w:cs="Times New Roman"/>
+              </w:rPr>
+              <w:t xml:space="preserve"> </w:t>
+            </w:r>
+            <w:r>
+              <w:rPr>
+                <w:rFonts w:cs="Times New Roman"/>
+                <w:b/>
+                <w:bCs/>
+              </w:rPr>
+              <w:t xml:space="preserve">в лева </w:t>
+            </w:r>
+            <w:r>
+              <w:rPr>
+                <w:rFonts w:cs="Times New Roman"/>
+                <w:lang w:val="en-US"/>
+              </w:rPr>
+              <w:t>= 17128.125</w:t>
+            </w:r>
+            <w:r>
+              <w:rPr>
+                <w:rFonts w:cs="Times New Roman"/>
+              </w:rPr>
+              <w:t xml:space="preserve"> * 1.59</w:t>
             </w:r>
             <w:r>
               <w:rPr>
@@ -11778,7 +11870,14 @@
                 <w:rFonts w:cs="Times New Roman"/>
                 <w:b/>
               </w:rPr>
-              <w:t>лв</w:t>
+              <w:t>л</w:t>
+            </w:r>
+            <w:r>
+              <w:rPr>
+                <w:rFonts w:cs="Times New Roman"/>
+                <w:b/>
+              </w:rPr>
+              <w:t>ева</w:t>
             </w:r>
           </w:p>
           <w:p>
@@ -12085,7 +12184,7 @@
                 <w:lang w:val="en-US"/>
               </w:rPr>
             </w:pPr>
-            <w:bookmarkStart w:id="2" w:name="__DdeLink__211_315564998"/>
+            <w:bookmarkStart w:id="1" w:name="__DdeLink__211_315564998"/>
             <w:r>
               <w:rPr>
                 <w:rFonts w:ascii="Consolas" w:hAnsi="Consolas" w:cs="Times New Roman"/>
@@ -12094,7 +12193,7 @@
               </w:rPr>
               <w:t>196.6</w:t>
             </w:r>
-            <w:bookmarkEnd w:id="2"/>
+            <w:bookmarkEnd w:id="1"/>
             <w:r>
               <w:rPr>
                 <w:rFonts w:ascii="Consolas" w:hAnsi="Consolas" w:cs="Times New Roman"/>
@@ -12110,7 +12209,7 @@
     <w:p/>
     <w:p>
       <w:pPr>
-        <w:pStyle w:val="Heading2"/>
+        <w:pStyle w:val="2"/>
         <w:numPr>
           <w:ilvl w:val="0"/>
           <w:numId w:val="0"/>
@@ -12126,7 +12225,7 @@
     </w:p>
     <w:p>
       <w:pPr>
-        <w:pStyle w:val="ListParagraph"/>
+        <w:pStyle w:val="ad"/>
         <w:numPr>
           <w:ilvl w:val="0"/>
           <w:numId w:val="8"/>
@@ -12361,7 +12460,7 @@
     </w:p>
     <w:p>
       <w:pPr>
-        <w:pStyle w:val="ListParagraph"/>
+        <w:pStyle w:val="ad"/>
         <w:numPr>
           <w:ilvl w:val="0"/>
           <w:numId w:val="8"/>
@@ -12579,7 +12678,7 @@
 </file>
 
 <file path=word/endnotes.xml><?xml version="1.0" encoding="utf-8"?>
-<w:endnotes xmlns:wpc="http://schemas.microsoft.com/office/word/2010/wordprocessingCanvas" xmlns:cx="http://schemas.microsoft.com/office/drawing/2014/chartex" xmlns:cx1="http://schemas.microsoft.com/office/drawing/2015/9/8/chartex" xmlns:cx2="http://schemas.microsoft.com/office/drawing/2015/10/21/chartex" xmlns:cx3="http://schemas.microsoft.com/office/drawing/2016/5/9/chartex" xmlns:cx4="http://schemas.microsoft.com/office/drawing/2016/5/10/chartex" xmlns:cx5="http://schemas.microsoft.com/office/drawing/2016/5/11/chartex" xmlns:cx6="http://schemas.microsoft.com/office/drawing/2016/5/12/chartex" xmlns:cx7="http://schemas.microsoft.com/office/drawing/2016/5/13/chartex" xmlns:cx8="http://schemas.microsoft.com/office/drawing/2016/5/14/chartex" xmlns:mc="http://schemas.openxmlformats.org/markup-compatibility/2006" xmlns:aink="http://schemas.microsoft.com/office/drawing/2016/ink" xmlns:am3d="http://schemas.microsoft.com/office/drawing/2017/model3d" xmlns:o="urn:schemas-microsoft-com:office:office" xmlns:r="http://schemas.openxmlformats.org/officeDocument/2006/relationships" xmlns:m="http://schemas.openxmlformats.org/officeDocument/2006/math" xmlns:v="urn:schemas-microsoft-com:vml" xmlns:wp14="http://schemas.microsoft.com/office/word/2010/wordprocessingDrawing" xmlns:wp="http://schemas.openxmlformats.org/drawingml/2006/wordprocessingDrawing" xmlns:w10="urn:schemas-microsoft-com:office:word" xmlns:w="http://schemas.openxmlformats.org/wordprocessingml/2006/main" xmlns:w14="http://schemas.microsoft.com/office/word/2010/wordml" xmlns:w15="http://schemas.microsoft.com/office/word/2012/wordml" xmlns:w16cid="http://schemas.microsoft.com/office/word/2016/wordml/cid" xmlns:w16se="http://schemas.microsoft.com/office/word/2015/wordml/symex" xmlns:wpg="http://schemas.microsoft.com/office/word/2010/wordprocessingGroup" xmlns:wpi="http://schemas.microsoft.com/office/word/2010/wordprocessingInk" xmlns:wne="http://schemas.microsoft.com/office/word/2006/wordml" xmlns:wps="http://schemas.microsoft.com/office/word/2010/wordprocessingShape" mc:Ignorable="w14 w15 w16se w16cid wp14">
+<w:endnotes xmlns:wpc="http://schemas.microsoft.com/office/word/2010/wordprocessingCanvas" xmlns:cx="http://schemas.microsoft.com/office/drawing/2014/chartex" xmlns:cx1="http://schemas.microsoft.com/office/drawing/2015/9/8/chartex" xmlns:cx2="http://schemas.microsoft.com/office/drawing/2015/10/21/chartex" xmlns:cx3="http://schemas.microsoft.com/office/drawing/2016/5/9/chartex" xmlns:cx4="http://schemas.microsoft.com/office/drawing/2016/5/10/chartex" xmlns:cx5="http://schemas.microsoft.com/office/drawing/2016/5/11/chartex" xmlns:cx6="http://schemas.microsoft.com/office/drawing/2016/5/12/chartex" xmlns:cx7="http://schemas.microsoft.com/office/drawing/2016/5/13/chartex" xmlns:cx8="http://schemas.microsoft.com/office/drawing/2016/5/14/chartex" xmlns:mc="http://schemas.openxmlformats.org/markup-compatibility/2006" xmlns:aink="http://schemas.microsoft.com/office/drawing/2016/ink" xmlns:am3d="http://schemas.microsoft.com/office/drawing/2017/model3d" xmlns:o="urn:schemas-microsoft-com:office:office" xmlns:r="http://schemas.openxmlformats.org/officeDocument/2006/relationships" xmlns:m="http://schemas.openxmlformats.org/officeDocument/2006/math" xmlns:v="urn:schemas-microsoft-com:vml" xmlns:wp14="http://schemas.microsoft.com/office/word/2010/wordprocessingDrawing" xmlns:wp="http://schemas.openxmlformats.org/drawingml/2006/wordprocessingDrawing" xmlns:w10="urn:schemas-microsoft-com:office:word" xmlns:w="http://schemas.openxmlformats.org/wordprocessingml/2006/main" xmlns:w14="http://schemas.microsoft.com/office/word/2010/wordml" xmlns:w15="http://schemas.microsoft.com/office/word/2012/wordml" xmlns:w16cex="http://schemas.microsoft.com/office/word/2018/wordml/cex" xmlns:w16cid="http://schemas.microsoft.com/office/word/2016/wordml/cid" xmlns:w16="http://schemas.microsoft.com/office/word/2018/wordml" xmlns:w16se="http://schemas.microsoft.com/office/word/2015/wordml/symex" xmlns:wpg="http://schemas.microsoft.com/office/word/2010/wordprocessingGroup" xmlns:wpi="http://schemas.microsoft.com/office/word/2010/wordprocessingInk" xmlns:wne="http://schemas.microsoft.com/office/word/2006/wordml" xmlns:wps="http://schemas.microsoft.com/office/word/2010/wordprocessingShape" mc:Ignorable="w14 w15 w16se w16cid w16 w16cex wp14">
   <w:endnote w:type="separator" w:id="-1">
     <w:p>
       <w:pPr>
@@ -12604,10 +12703,10 @@
 </file>
 
 <file path=word/footer1.xml><?xml version="1.0" encoding="utf-8"?>
-<w:ftr xmlns:wpc="http://schemas.microsoft.com/office/word/2010/wordprocessingCanvas" xmlns:cx="http://schemas.microsoft.com/office/drawing/2014/chartex" xmlns:cx1="http://schemas.microsoft.com/office/drawing/2015/9/8/chartex" xmlns:cx2="http://schemas.microsoft.com/office/drawing/2015/10/21/chartex" xmlns:cx3="http://schemas.microsoft.com/office/drawing/2016/5/9/chartex" xmlns:cx4="http://schemas.microsoft.com/office/drawing/2016/5/10/chartex" xmlns:cx5="http://schemas.microsoft.com/office/drawing/2016/5/11/chartex" xmlns:cx6="http://schemas.microsoft.com/office/drawing/2016/5/12/chartex" xmlns:cx7="http://schemas.microsoft.com/office/drawing/2016/5/13/chartex" xmlns:cx8="http://schemas.microsoft.com/office/drawing/2016/5/14/chartex" xmlns:mc="http://schemas.openxmlformats.org/markup-compatibility/2006" xmlns:aink="http://schemas.microsoft.com/office/drawing/2016/ink" xmlns:am3d="http://schemas.microsoft.com/office/drawing/2017/model3d" xmlns:o="urn:schemas-microsoft-com:office:office" xmlns:r="http://schemas.openxmlformats.org/officeDocument/2006/relationships" xmlns:m="http://schemas.openxmlformats.org/officeDocument/2006/math" xmlns:v="urn:schemas-microsoft-com:vml" xmlns:wp14="http://schemas.microsoft.com/office/word/2010/wordprocessingDrawing" xmlns:wp="http://schemas.openxmlformats.org/drawingml/2006/wordprocessingDrawing" xmlns:w10="urn:schemas-microsoft-com:office:word" xmlns:w="http://schemas.openxmlformats.org/wordprocessingml/2006/main" xmlns:w14="http://schemas.microsoft.com/office/word/2010/wordml" xmlns:w15="http://schemas.microsoft.com/office/word/2012/wordml" xmlns:w16cid="http://schemas.microsoft.com/office/word/2016/wordml/cid" xmlns:w16se="http://schemas.microsoft.com/office/word/2015/wordml/symex" xmlns:wpg="http://schemas.microsoft.com/office/word/2010/wordprocessingGroup" xmlns:wpi="http://schemas.microsoft.com/office/word/2010/wordprocessingInk" xmlns:wne="http://schemas.microsoft.com/office/word/2006/wordml" xmlns:wps="http://schemas.microsoft.com/office/word/2010/wordprocessingShape" mc:Ignorable="w14 w15 w16se w16cid wp14">
+<w:ftr xmlns:wpc="http://schemas.microsoft.com/office/word/2010/wordprocessingCanvas" xmlns:cx="http://schemas.microsoft.com/office/drawing/2014/chartex" xmlns:cx1="http://schemas.microsoft.com/office/drawing/2015/9/8/chartex" xmlns:cx2="http://schemas.microsoft.com/office/drawing/2015/10/21/chartex" xmlns:cx3="http://schemas.microsoft.com/office/drawing/2016/5/9/chartex" xmlns:cx4="http://schemas.microsoft.com/office/drawing/2016/5/10/chartex" xmlns:cx5="http://schemas.microsoft.com/office/drawing/2016/5/11/chartex" xmlns:cx6="http://schemas.microsoft.com/office/drawing/2016/5/12/chartex" xmlns:cx7="http://schemas.microsoft.com/office/drawing/2016/5/13/chartex" xmlns:cx8="http://schemas.microsoft.com/office/drawing/2016/5/14/chartex" xmlns:mc="http://schemas.openxmlformats.org/markup-compatibility/2006" xmlns:aink="http://schemas.microsoft.com/office/drawing/2016/ink" xmlns:am3d="http://schemas.microsoft.com/office/drawing/2017/model3d" xmlns:o="urn:schemas-microsoft-com:office:office" xmlns:r="http://schemas.openxmlformats.org/officeDocument/2006/relationships" xmlns:m="http://schemas.openxmlformats.org/officeDocument/2006/math" xmlns:v="urn:schemas-microsoft-com:vml" xmlns:wp14="http://schemas.microsoft.com/office/word/2010/wordprocessingDrawing" xmlns:wp="http://schemas.openxmlformats.org/drawingml/2006/wordprocessingDrawing" xmlns:w10="urn:schemas-microsoft-com:office:word" xmlns:w="http://schemas.openxmlformats.org/wordprocessingml/2006/main" xmlns:w14="http://schemas.microsoft.com/office/word/2010/wordml" xmlns:w15="http://schemas.microsoft.com/office/word/2012/wordml" xmlns:w16cex="http://schemas.microsoft.com/office/word/2018/wordml/cex" xmlns:w16cid="http://schemas.microsoft.com/office/word/2016/wordml/cid" xmlns:w16="http://schemas.microsoft.com/office/word/2018/wordml" xmlns:w16se="http://schemas.microsoft.com/office/word/2015/wordml/symex" xmlns:wpg="http://schemas.microsoft.com/office/word/2010/wordprocessingGroup" xmlns:wpi="http://schemas.microsoft.com/office/word/2010/wordprocessingInk" xmlns:wne="http://schemas.microsoft.com/office/word/2006/wordml" xmlns:wps="http://schemas.microsoft.com/office/word/2010/wordprocessingShape" mc:Ignorable="w14 w15 w16se w16cid w16 w16cex wp14">
   <w:p>
     <w:pPr>
-      <w:pStyle w:val="Footer"/>
+      <w:pStyle w:val="a8"/>
     </w:pPr>
     <w:r>
       <w:rPr>
@@ -13032,7 +13131,7 @@
                           <w:hyperlink r:id="rId1" w:history="1">
                             <w:r>
                               <w:rPr>
-                                <w:rStyle w:val="Hyperlink"/>
+                                <w:rStyle w:val="aa"/>
                                 <w:sz w:val="19"/>
                                 <w:szCs w:val="19"/>
                               </w:rPr>
@@ -13077,7 +13176,7 @@
                           <w:hyperlink r:id="rId2" w:history="1">
                             <w:r>
                               <w:rPr>
-                                <w:rStyle w:val="Hyperlink"/>
+                                <w:rStyle w:val="aa"/>
                                 <w:sz w:val="19"/>
                                 <w:szCs w:val="19"/>
                               </w:rPr>
@@ -13163,7 +13262,7 @@
                     <w:hyperlink r:id="rId3" w:history="1">
                       <w:r>
                         <w:rPr>
-                          <w:rStyle w:val="Hyperlink"/>
+                          <w:rStyle w:val="aa"/>
                           <w:sz w:val="19"/>
                           <w:szCs w:val="19"/>
                         </w:rPr>
@@ -13208,7 +13307,7 @@
                     <w:hyperlink r:id="rId4" w:history="1">
                       <w:r>
                         <w:rPr>
-                          <w:rStyle w:val="Hyperlink"/>
+                          <w:rStyle w:val="aa"/>
                           <w:sz w:val="19"/>
                           <w:szCs w:val="19"/>
                         </w:rPr>
@@ -13304,7 +13403,7 @@
 </file>
 
 <file path=word/footnotes.xml><?xml version="1.0" encoding="utf-8"?>
-<w:footnotes xmlns:wpc="http://schemas.microsoft.com/office/word/2010/wordprocessingCanvas" xmlns:cx="http://schemas.microsoft.com/office/drawing/2014/chartex" xmlns:cx1="http://schemas.microsoft.com/office/drawing/2015/9/8/chartex" xmlns:cx2="http://schemas.microsoft.com/office/drawing/2015/10/21/chartex" xmlns:cx3="http://schemas.microsoft.com/office/drawing/2016/5/9/chartex" xmlns:cx4="http://schemas.microsoft.com/office/drawing/2016/5/10/chartex" xmlns:cx5="http://schemas.microsoft.com/office/drawing/2016/5/11/chartex" xmlns:cx6="http://schemas.microsoft.com/office/drawing/2016/5/12/chartex" xmlns:cx7="http://schemas.microsoft.com/office/drawing/2016/5/13/chartex" xmlns:cx8="http://schemas.microsoft.com/office/drawing/2016/5/14/chartex" xmlns:mc="http://schemas.openxmlformats.org/markup-compatibility/2006" xmlns:aink="http://schemas.microsoft.com/office/drawing/2016/ink" xmlns:am3d="http://schemas.microsoft.com/office/drawing/2017/model3d" xmlns:o="urn:schemas-microsoft-com:office:office" xmlns:r="http://schemas.openxmlformats.org/officeDocument/2006/relationships" xmlns:m="http://schemas.openxmlformats.org/officeDocument/2006/math" xmlns:v="urn:schemas-microsoft-com:vml" xmlns:wp14="http://schemas.microsoft.com/office/word/2010/wordprocessingDrawing" xmlns:wp="http://schemas.openxmlformats.org/drawingml/2006/wordprocessingDrawing" xmlns:w10="urn:schemas-microsoft-com:office:word" xmlns:w="http://schemas.openxmlformats.org/wordprocessingml/2006/main" xmlns:w14="http://schemas.microsoft.com/office/word/2010/wordml" xmlns:w15="http://schemas.microsoft.com/office/word/2012/wordml" xmlns:w16cid="http://schemas.microsoft.com/office/word/2016/wordml/cid" xmlns:w16se="http://schemas.microsoft.com/office/word/2015/wordml/symex" xmlns:wpg="http://schemas.microsoft.com/office/word/2010/wordprocessingGroup" xmlns:wpi="http://schemas.microsoft.com/office/word/2010/wordprocessingInk" xmlns:wne="http://schemas.microsoft.com/office/word/2006/wordml" xmlns:wps="http://schemas.microsoft.com/office/word/2010/wordprocessingShape" mc:Ignorable="w14 w15 w16se w16cid wp14">
+<w:footnotes xmlns:wpc="http://schemas.microsoft.com/office/word/2010/wordprocessingCanvas" xmlns:cx="http://schemas.microsoft.com/office/drawing/2014/chartex" xmlns:cx1="http://schemas.microsoft.com/office/drawing/2015/9/8/chartex" xmlns:cx2="http://schemas.microsoft.com/office/drawing/2015/10/21/chartex" xmlns:cx3="http://schemas.microsoft.com/office/drawing/2016/5/9/chartex" xmlns:cx4="http://schemas.microsoft.com/office/drawing/2016/5/10/chartex" xmlns:cx5="http://schemas.microsoft.com/office/drawing/2016/5/11/chartex" xmlns:cx6="http://schemas.microsoft.com/office/drawing/2016/5/12/chartex" xmlns:cx7="http://schemas.microsoft.com/office/drawing/2016/5/13/chartex" xmlns:cx8="http://schemas.microsoft.com/office/drawing/2016/5/14/chartex" xmlns:mc="http://schemas.openxmlformats.org/markup-compatibility/2006" xmlns:aink="http://schemas.microsoft.com/office/drawing/2016/ink" xmlns:am3d="http://schemas.microsoft.com/office/drawing/2017/model3d" xmlns:o="urn:schemas-microsoft-com:office:office" xmlns:r="http://schemas.openxmlformats.org/officeDocument/2006/relationships" xmlns:m="http://schemas.openxmlformats.org/officeDocument/2006/math" xmlns:v="urn:schemas-microsoft-com:vml" xmlns:wp14="http://schemas.microsoft.com/office/word/2010/wordprocessingDrawing" xmlns:wp="http://schemas.openxmlformats.org/drawingml/2006/wordprocessingDrawing" xmlns:w10="urn:schemas-microsoft-com:office:word" xmlns:w="http://schemas.openxmlformats.org/wordprocessingml/2006/main" xmlns:w14="http://schemas.microsoft.com/office/word/2010/wordml" xmlns:w15="http://schemas.microsoft.com/office/word/2012/wordml" xmlns:w16cex="http://schemas.microsoft.com/office/word/2018/wordml/cex" xmlns:w16cid="http://schemas.microsoft.com/office/word/2016/wordml/cid" xmlns:w16="http://schemas.microsoft.com/office/word/2018/wordml" xmlns:w16se="http://schemas.microsoft.com/office/word/2015/wordml/symex" xmlns:wpg="http://schemas.microsoft.com/office/word/2010/wordprocessingGroup" xmlns:wpi="http://schemas.microsoft.com/office/word/2010/wordprocessingInk" xmlns:wne="http://schemas.microsoft.com/office/word/2006/wordml" xmlns:wps="http://schemas.microsoft.com/office/word/2010/wordprocessingShape" mc:Ignorable="w14 w15 w16se w16cid w16 w16cex wp14">
   <w:footnote w:type="separator" w:id="-1">
     <w:p>
       <w:pPr>
@@ -13329,7 +13428,7 @@
 </file>
 
 <file path=word/numbering.xml><?xml version="1.0" encoding="utf-8"?>
-<w:numbering xmlns:wpc="http://schemas.microsoft.com/office/word/2010/wordprocessingCanvas" xmlns:cx="http://schemas.microsoft.com/office/drawing/2014/chartex" xmlns:cx1="http://schemas.microsoft.com/office/drawing/2015/9/8/chartex" xmlns:cx2="http://schemas.microsoft.com/office/drawing/2015/10/21/chartex" xmlns:cx3="http://schemas.microsoft.com/office/drawing/2016/5/9/chartex" xmlns:cx4="http://schemas.microsoft.com/office/drawing/2016/5/10/chartex" xmlns:cx5="http://schemas.microsoft.com/office/drawing/2016/5/11/chartex" xmlns:cx6="http://schemas.microsoft.com/office/drawing/2016/5/12/chartex" xmlns:cx7="http://schemas.microsoft.com/office/drawing/2016/5/13/chartex" xmlns:cx8="http://schemas.microsoft.com/office/drawing/2016/5/14/chartex" xmlns:mc="http://schemas.openxmlformats.org/markup-compatibility/2006" xmlns:aink="http://schemas.microsoft.com/office/drawing/2016/ink" xmlns:am3d="http://schemas.microsoft.com/office/drawing/2017/model3d" xmlns:o="urn:schemas-microsoft-com:office:office" xmlns:r="http://schemas.openxmlformats.org/officeDocument/2006/relationships" xmlns:m="http://schemas.openxmlformats.org/officeDocument/2006/math" xmlns:v="urn:schemas-microsoft-com:vml" xmlns:wp14="http://schemas.microsoft.com/office/word/2010/wordprocessingDrawing" xmlns:wp="http://schemas.openxmlformats.org/drawingml/2006/wordprocessingDrawing" xmlns:w10="urn:schemas-microsoft-com:office:word" xmlns:w="http://schemas.openxmlformats.org/wordprocessingml/2006/main" xmlns:w14="http://schemas.microsoft.com/office/word/2010/wordml" xmlns:w15="http://schemas.microsoft.com/office/word/2012/wordml" xmlns:w16cid="http://schemas.microsoft.com/office/word/2016/wordml/cid" xmlns:w16se="http://schemas.microsoft.com/office/word/2015/wordml/symex" xmlns:wpg="http://schemas.microsoft.com/office/word/2010/wordprocessingGroup" xmlns:wpi="http://schemas.microsoft.com/office/word/2010/wordprocessingInk" xmlns:wne="http://schemas.microsoft.com/office/word/2006/wordml" xmlns:wps="http://schemas.microsoft.com/office/word/2010/wordprocessingShape" mc:Ignorable="w14 w15 w16se w16cid wp14">
+<w:numbering xmlns:wpc="http://schemas.microsoft.com/office/word/2010/wordprocessingCanvas" xmlns:cx="http://schemas.microsoft.com/office/drawing/2014/chartex" xmlns:cx1="http://schemas.microsoft.com/office/drawing/2015/9/8/chartex" xmlns:cx2="http://schemas.microsoft.com/office/drawing/2015/10/21/chartex" xmlns:cx3="http://schemas.microsoft.com/office/drawing/2016/5/9/chartex" xmlns:cx4="http://schemas.microsoft.com/office/drawing/2016/5/10/chartex" xmlns:cx5="http://schemas.microsoft.com/office/drawing/2016/5/11/chartex" xmlns:cx6="http://schemas.microsoft.com/office/drawing/2016/5/12/chartex" xmlns:cx7="http://schemas.microsoft.com/office/drawing/2016/5/13/chartex" xmlns:cx8="http://schemas.microsoft.com/office/drawing/2016/5/14/chartex" xmlns:mc="http://schemas.openxmlformats.org/markup-compatibility/2006" xmlns:aink="http://schemas.microsoft.com/office/drawing/2016/ink" xmlns:am3d="http://schemas.microsoft.com/office/drawing/2017/model3d" xmlns:o="urn:schemas-microsoft-com:office:office" xmlns:r="http://schemas.openxmlformats.org/officeDocument/2006/relationships" xmlns:m="http://schemas.openxmlformats.org/officeDocument/2006/math" xmlns:v="urn:schemas-microsoft-com:vml" xmlns:wp14="http://schemas.microsoft.com/office/word/2010/wordprocessingDrawing" xmlns:wp="http://schemas.openxmlformats.org/drawingml/2006/wordprocessingDrawing" xmlns:w10="urn:schemas-microsoft-com:office:word" xmlns:w="http://schemas.openxmlformats.org/wordprocessingml/2006/main" xmlns:w14="http://schemas.microsoft.com/office/word/2010/wordml" xmlns:w15="http://schemas.microsoft.com/office/word/2012/wordml" xmlns:w16cex="http://schemas.microsoft.com/office/word/2018/wordml/cex" xmlns:w16cid="http://schemas.microsoft.com/office/word/2016/wordml/cid" xmlns:w16="http://schemas.microsoft.com/office/word/2018/wordml" xmlns:w16se="http://schemas.microsoft.com/office/word/2015/wordml/symex" xmlns:wpg="http://schemas.microsoft.com/office/word/2010/wordprocessingGroup" xmlns:wpi="http://schemas.microsoft.com/office/word/2010/wordprocessingInk" xmlns:wne="http://schemas.microsoft.com/office/word/2006/wordml" xmlns:wps="http://schemas.microsoft.com/office/word/2010/wordprocessingShape" mc:Ignorable="w14 w15 w16se w16cid w16 w16cex wp14">
   <w:abstractNum w:abstractNumId="0" w15:restartNumberingAfterBreak="0">
     <w:nsid w:val="04096BD4"/>
     <w:multiLevelType w:val="hybridMultilevel"/>
@@ -15733,7 +15832,7 @@
     <w:lvl w:ilvl="0" w:tplc="FC7CA8F4">
       <w:start w:val="1"/>
       <w:numFmt w:val="decimal"/>
-      <w:pStyle w:val="Heading2"/>
+      <w:pStyle w:val="2"/>
       <w:lvlText w:val="Задача %1."/>
       <w:lvlJc w:val="left"/>
       <w:pPr>
@@ -16826,7 +16925,7 @@
 </file>
 
 <file path=word/styles.xml><?xml version="1.0" encoding="utf-8"?>
-<w:styles xmlns:mc="http://schemas.openxmlformats.org/markup-compatibility/2006" xmlns:r="http://schemas.openxmlformats.org/officeDocument/2006/relationships" xmlns:w="http://schemas.openxmlformats.org/wordprocessingml/2006/main" xmlns:w14="http://schemas.microsoft.com/office/word/2010/wordml" xmlns:w15="http://schemas.microsoft.com/office/word/2012/wordml" xmlns:w16cid="http://schemas.microsoft.com/office/word/2016/wordml/cid" xmlns:w16se="http://schemas.microsoft.com/office/word/2015/wordml/symex" mc:Ignorable="w14 w15 w16se w16cid">
+<w:styles xmlns:mc="http://schemas.openxmlformats.org/markup-compatibility/2006" xmlns:r="http://schemas.openxmlformats.org/officeDocument/2006/relationships" xmlns:w="http://schemas.openxmlformats.org/wordprocessingml/2006/main" xmlns:w14="http://schemas.microsoft.com/office/word/2010/wordml" xmlns:w15="http://schemas.microsoft.com/office/word/2012/wordml" xmlns:w16cex="http://schemas.microsoft.com/office/word/2018/wordml/cex" xmlns:w16cid="http://schemas.microsoft.com/office/word/2016/wordml/cid" xmlns:w16="http://schemas.microsoft.com/office/word/2018/wordml" xmlns:w16se="http://schemas.microsoft.com/office/word/2015/wordml/symex" mc:Ignorable="w14 w15 w16se w16cid w16 w16cex">
   <w:docDefaults>
     <w:rPrDefault>
       <w:rPr>
@@ -17214,7 +17313,7 @@
     <w:lsdException w:name="Unresolved Mention" w:semiHidden="1" w:unhideWhenUsed="1"/>
     <w:lsdException w:name="Smart Link" w:semiHidden="1" w:unhideWhenUsed="1"/>
   </w:latentStyles>
-  <w:style w:type="paragraph" w:default="1" w:styleId="Normal">
+  <w:style w:type="paragraph" w:default="1" w:styleId="a">
     <w:name w:val="Normal"/>
     <w:qFormat/>
     <w:pPr>
@@ -17226,11 +17325,11 @@
       <w:lang w:val="bg-BG"/>
     </w:rPr>
   </w:style>
-  <w:style w:type="paragraph" w:styleId="Heading1">
+  <w:style w:type="paragraph" w:styleId="1">
     <w:name w:val="heading 1"/>
-    <w:basedOn w:val="Normal"/>
-    <w:next w:val="Normal"/>
-    <w:link w:val="Heading1Char"/>
+    <w:basedOn w:val="a"/>
+    <w:next w:val="a"/>
+    <w:link w:val="10"/>
     <w:uiPriority w:val="9"/>
     <w:qFormat/>
     <w:rsid w:val="00F52D32"/>
@@ -17250,11 +17349,11 @@
       <w:szCs w:val="40"/>
     </w:rPr>
   </w:style>
-  <w:style w:type="paragraph" w:styleId="Heading2">
+  <w:style w:type="paragraph" w:styleId="2">
     <w:name w:val="heading 2"/>
-    <w:basedOn w:val="Normal"/>
-    <w:next w:val="Normal"/>
-    <w:link w:val="Heading2Char"/>
+    <w:basedOn w:val="a"/>
+    <w:next w:val="a"/>
+    <w:link w:val="20"/>
     <w:uiPriority w:val="9"/>
     <w:unhideWhenUsed/>
     <w:qFormat/>
@@ -17280,11 +17379,11 @@
       <w:szCs w:val="36"/>
     </w:rPr>
   </w:style>
-  <w:style w:type="paragraph" w:styleId="Heading3">
+  <w:style w:type="paragraph" w:styleId="3">
     <w:name w:val="heading 3"/>
-    <w:basedOn w:val="Normal"/>
-    <w:next w:val="Normal"/>
-    <w:link w:val="Heading3Char"/>
+    <w:basedOn w:val="a"/>
+    <w:next w:val="a"/>
+    <w:link w:val="30"/>
     <w:uiPriority w:val="9"/>
     <w:unhideWhenUsed/>
     <w:qFormat/>
@@ -17304,11 +17403,11 @@
       <w:lang w:val="en-US"/>
     </w:rPr>
   </w:style>
-  <w:style w:type="paragraph" w:styleId="Heading4">
+  <w:style w:type="paragraph" w:styleId="4">
     <w:name w:val="heading 4"/>
-    <w:basedOn w:val="Normal"/>
-    <w:next w:val="Normal"/>
-    <w:link w:val="Heading4Char"/>
+    <w:basedOn w:val="a"/>
+    <w:next w:val="a"/>
+    <w:link w:val="40"/>
     <w:uiPriority w:val="9"/>
     <w:unhideWhenUsed/>
     <w:qFormat/>
@@ -17329,11 +17428,11 @@
       <w:lang w:val="en-US"/>
     </w:rPr>
   </w:style>
-  <w:style w:type="paragraph" w:styleId="Heading5">
+  <w:style w:type="paragraph" w:styleId="5">
     <w:name w:val="heading 5"/>
-    <w:basedOn w:val="Heading4"/>
-    <w:next w:val="Normal"/>
-    <w:link w:val="Heading5Char"/>
+    <w:basedOn w:val="4"/>
+    <w:next w:val="a"/>
+    <w:link w:val="50"/>
     <w:uiPriority w:val="9"/>
     <w:unhideWhenUsed/>
     <w:qFormat/>
@@ -17346,13 +17445,13 @@
       <w:szCs w:val="24"/>
     </w:rPr>
   </w:style>
-  <w:style w:type="character" w:default="1" w:styleId="DefaultParagraphFont">
+  <w:style w:type="character" w:default="1" w:styleId="a0">
     <w:name w:val="Default Paragraph Font"/>
     <w:uiPriority w:val="1"/>
     <w:semiHidden/>
     <w:unhideWhenUsed/>
   </w:style>
-  <w:style w:type="table" w:default="1" w:styleId="TableNormal">
+  <w:style w:type="table" w:default="1" w:styleId="a1">
     <w:name w:val="Normal Table"/>
     <w:uiPriority w:val="99"/>
     <w:semiHidden/>
@@ -17367,15 +17466,15 @@
       </w:tblCellMar>
     </w:tblPr>
   </w:style>
-  <w:style w:type="numbering" w:default="1" w:styleId="NoList">
+  <w:style w:type="numbering" w:default="1" w:styleId="a2">
     <w:name w:val="No List"/>
     <w:uiPriority w:val="99"/>
     <w:semiHidden/>
     <w:unhideWhenUsed/>
   </w:style>
-  <w:style w:type="table" w:styleId="TableGrid">
+  <w:style w:type="table" w:styleId="a3">
     <w:name w:val="Table Grid"/>
-    <w:basedOn w:val="TableNormal"/>
+    <w:basedOn w:val="a1"/>
     <w:uiPriority w:val="59"/>
     <w:rsid w:val="000E5E50"/>
     <w:rPr>
@@ -17394,11 +17493,11 @@
       </w:tblBorders>
     </w:tblPr>
   </w:style>
-  <w:style w:type="paragraph" w:styleId="Title">
+  <w:style w:type="paragraph" w:styleId="a4">
     <w:name w:val="Title"/>
-    <w:basedOn w:val="Normal"/>
-    <w:next w:val="Normal"/>
-    <w:link w:val="TitleChar"/>
+    <w:basedOn w:val="a"/>
+    <w:next w:val="a"/>
+    <w:link w:val="a5"/>
     <w:uiPriority w:val="10"/>
     <w:rsid w:val="005859C3"/>
     <w:pPr>
@@ -17415,9 +17514,9 @@
       <w:szCs w:val="32"/>
     </w:rPr>
   </w:style>
-  <w:style w:type="character" w:customStyle="1" w:styleId="TitleChar">
-    <w:name w:val="Title Char"/>
-    <w:link w:val="Title"/>
+  <w:style w:type="character" w:customStyle="1" w:styleId="a5">
+    <w:name w:val="Заглавие Знак"/>
+    <w:link w:val="a4"/>
     <w:uiPriority w:val="10"/>
     <w:rsid w:val="005859C3"/>
     <w:rPr>
@@ -17430,10 +17529,10 @@
       <w:lang w:eastAsia="en-US"/>
     </w:rPr>
   </w:style>
-  <w:style w:type="paragraph" w:styleId="Header">
+  <w:style w:type="paragraph" w:styleId="a6">
     <w:name w:val="header"/>
-    <w:basedOn w:val="Normal"/>
-    <w:link w:val="HeaderChar"/>
+    <w:basedOn w:val="a"/>
+    <w:link w:val="a7"/>
     <w:uiPriority w:val="99"/>
     <w:unhideWhenUsed/>
     <w:rsid w:val="005859C3"/>
@@ -17444,9 +17543,9 @@
       </w:tabs>
     </w:pPr>
   </w:style>
-  <w:style w:type="character" w:customStyle="1" w:styleId="HeaderChar">
-    <w:name w:val="Header Char"/>
-    <w:link w:val="Header"/>
+  <w:style w:type="character" w:customStyle="1" w:styleId="a7">
+    <w:name w:val="Горен колонтитул Знак"/>
+    <w:link w:val="a6"/>
     <w:uiPriority w:val="99"/>
     <w:rsid w:val="005859C3"/>
     <w:rPr>
@@ -17455,10 +17554,10 @@
       <w:lang w:eastAsia="en-US"/>
     </w:rPr>
   </w:style>
-  <w:style w:type="paragraph" w:styleId="Footer">
+  <w:style w:type="paragraph" w:styleId="a8">
     <w:name w:val="footer"/>
-    <w:basedOn w:val="Normal"/>
-    <w:link w:val="FooterChar"/>
+    <w:basedOn w:val="a"/>
+    <w:link w:val="a9"/>
     <w:uiPriority w:val="99"/>
     <w:unhideWhenUsed/>
     <w:rsid w:val="005859C3"/>
@@ -17469,9 +17568,9 @@
       </w:tabs>
     </w:pPr>
   </w:style>
-  <w:style w:type="character" w:customStyle="1" w:styleId="FooterChar">
-    <w:name w:val="Footer Char"/>
-    <w:link w:val="Footer"/>
+  <w:style w:type="character" w:customStyle="1" w:styleId="a9">
+    <w:name w:val="Долен колонтитул Знак"/>
+    <w:link w:val="a8"/>
     <w:uiPriority w:val="99"/>
     <w:rsid w:val="005859C3"/>
     <w:rPr>
@@ -17490,7 +17589,7 @@
       <w:u w:val="single"/>
     </w:rPr>
   </w:style>
-  <w:style w:type="character" w:styleId="Hyperlink">
+  <w:style w:type="character" w:styleId="aa">
     <w:name w:val="Hyperlink"/>
     <w:uiPriority w:val="99"/>
     <w:unhideWhenUsed/>
@@ -17500,9 +17599,9 @@
       <w:u w:val="single"/>
     </w:rPr>
   </w:style>
-  <w:style w:type="character" w:customStyle="1" w:styleId="Heading1Char">
-    <w:name w:val="Heading 1 Char"/>
-    <w:link w:val="Heading1"/>
+  <w:style w:type="character" w:customStyle="1" w:styleId="10">
+    <w:name w:val="Заглавие 1 Знак"/>
+    <w:link w:val="1"/>
     <w:uiPriority w:val="9"/>
     <w:rsid w:val="00F52D32"/>
     <w:rPr>
@@ -17516,7 +17615,7 @@
       <w:lang w:val="bg-BG"/>
     </w:rPr>
   </w:style>
-  <w:style w:type="character" w:styleId="UnresolvedMention">
+  <w:style w:type="character" w:styleId="ab">
     <w:name w:val="Unresolved Mention"/>
     <w:uiPriority w:val="99"/>
     <w:semiHidden/>
@@ -17527,9 +17626,9 @@
       <w:shd w:val="clear" w:color="auto" w:fill="E1DFDD"/>
     </w:rPr>
   </w:style>
-  <w:style w:type="character" w:customStyle="1" w:styleId="Heading2Char">
-    <w:name w:val="Heading 2 Char"/>
-    <w:link w:val="Heading2"/>
+  <w:style w:type="character" w:customStyle="1" w:styleId="20">
+    <w:name w:val="Заглавие 2 Знак"/>
+    <w:link w:val="2"/>
     <w:uiPriority w:val="9"/>
     <w:rsid w:val="0006102A"/>
     <w:rPr>
@@ -17542,9 +17641,9 @@
       <w:lang w:val="bg-BG"/>
     </w:rPr>
   </w:style>
-  <w:style w:type="character" w:customStyle="1" w:styleId="Heading3Char">
-    <w:name w:val="Heading 3 Char"/>
-    <w:link w:val="Heading3"/>
+  <w:style w:type="character" w:customStyle="1" w:styleId="30">
+    <w:name w:val="Заглавие 3 Знак"/>
+    <w:link w:val="3"/>
     <w:uiPriority w:val="9"/>
     <w:qFormat/>
     <w:rsid w:val="00F52D32"/>
@@ -17558,7 +17657,7 @@
   </w:style>
   <w:style w:type="paragraph" w:customStyle="1" w:styleId="Code">
     <w:name w:val="Code"/>
-    <w:basedOn w:val="Normal"/>
+    <w:basedOn w:val="a"/>
     <w:link w:val="CodeChar"/>
     <w:qFormat/>
     <w:rsid w:val="00143C8E"/>
@@ -17573,7 +17672,7 @@
       <w:lang w:val="en-US"/>
     </w:rPr>
   </w:style>
-  <w:style w:type="character" w:styleId="FollowedHyperlink">
+  <w:style w:type="character" w:styleId="ac">
     <w:name w:val="FollowedHyperlink"/>
     <w:uiPriority w:val="99"/>
     <w:semiHidden/>
@@ -17596,10 +17695,10 @@
       <w:szCs w:val="22"/>
     </w:rPr>
   </w:style>
-  <w:style w:type="paragraph" w:styleId="ListParagraph">
+  <w:style w:type="paragraph" w:styleId="ad">
     <w:name w:val="List Paragraph"/>
-    <w:basedOn w:val="Normal"/>
-    <w:link w:val="ListParagraphChar"/>
+    <w:basedOn w:val="a"/>
+    <w:link w:val="ae"/>
     <w:uiPriority w:val="34"/>
     <w:qFormat/>
     <w:rsid w:val="00643471"/>
@@ -17608,10 +17707,10 @@
       <w:contextualSpacing/>
     </w:pPr>
   </w:style>
-  <w:style w:type="character" w:customStyle="1" w:styleId="Heading4Char">
-    <w:name w:val="Heading 4 Char"/>
-    <w:basedOn w:val="DefaultParagraphFont"/>
-    <w:link w:val="Heading4"/>
+  <w:style w:type="character" w:customStyle="1" w:styleId="40">
+    <w:name w:val="Заглавие 4 Знак"/>
+    <w:basedOn w:val="a0"/>
+    <w:link w:val="4"/>
     <w:uiPriority w:val="9"/>
     <w:rsid w:val="00405E44"/>
     <w:rPr>
@@ -17623,10 +17722,10 @@
       <w:szCs w:val="28"/>
     </w:rPr>
   </w:style>
-  <w:style w:type="character" w:customStyle="1" w:styleId="ListParagraphChar">
-    <w:name w:val="List Paragraph Char"/>
-    <w:basedOn w:val="DefaultParagraphFont"/>
-    <w:link w:val="ListParagraph"/>
+  <w:style w:type="character" w:customStyle="1" w:styleId="ae">
+    <w:name w:val="Списък на абзаци Знак"/>
+    <w:basedOn w:val="a0"/>
+    <w:link w:val="ad"/>
     <w:uiPriority w:val="34"/>
     <w:qFormat/>
     <w:rsid w:val="00405E44"/>
@@ -17638,13 +17737,13 @@
   </w:style>
   <w:style w:type="character" w:customStyle="1" w:styleId="tlid-translation">
     <w:name w:val="tlid-translation"/>
-    <w:basedOn w:val="DefaultParagraphFont"/>
+    <w:basedOn w:val="a0"/>
     <w:rsid w:val="00405E44"/>
   </w:style>
-  <w:style w:type="character" w:customStyle="1" w:styleId="Heading5Char">
-    <w:name w:val="Heading 5 Char"/>
-    <w:basedOn w:val="DefaultParagraphFont"/>
-    <w:link w:val="Heading5"/>
+  <w:style w:type="character" w:customStyle="1" w:styleId="50">
+    <w:name w:val="Заглавие 5 Знак"/>
+    <w:basedOn w:val="a0"/>
+    <w:link w:val="5"/>
     <w:uiPriority w:val="9"/>
     <w:rsid w:val="00405E44"/>
     <w:rPr>
@@ -17656,10 +17755,10 @@
       <w:szCs w:val="24"/>
     </w:rPr>
   </w:style>
-  <w:style w:type="paragraph" w:styleId="BalloonText">
+  <w:style w:type="paragraph" w:styleId="af">
     <w:name w:val="Balloon Text"/>
-    <w:basedOn w:val="Normal"/>
-    <w:link w:val="BalloonTextChar"/>
+    <w:basedOn w:val="a"/>
+    <w:link w:val="af0"/>
     <w:uiPriority w:val="99"/>
     <w:semiHidden/>
     <w:unhideWhenUsed/>
@@ -17674,10 +17773,10 @@
       <w:lang w:val="en-US"/>
     </w:rPr>
   </w:style>
-  <w:style w:type="character" w:customStyle="1" w:styleId="BalloonTextChar">
-    <w:name w:val="Balloon Text Char"/>
-    <w:basedOn w:val="DefaultParagraphFont"/>
-    <w:link w:val="BalloonText"/>
+  <w:style w:type="character" w:customStyle="1" w:styleId="af0">
+    <w:name w:val="Изнесен текст Знак"/>
+    <w:basedOn w:val="a0"/>
+    <w:link w:val="af"/>
     <w:uiPriority w:val="99"/>
     <w:semiHidden/>
     <w:rsid w:val="00511F6E"/>
@@ -17687,9 +17786,9 @@
       <w:szCs w:val="16"/>
     </w:rPr>
   </w:style>
-  <w:style w:type="paragraph" w:styleId="NormalWeb">
+  <w:style w:type="paragraph" w:styleId="af1">
     <w:name w:val="Normal (Web)"/>
-    <w:basedOn w:val="Normal"/>
+    <w:basedOn w:val="a"/>
     <w:uiPriority w:val="99"/>
     <w:semiHidden/>
     <w:unhideWhenUsed/>
@@ -17704,9 +17803,9 @@
       <w:lang w:val="en-US"/>
     </w:rPr>
   </w:style>
-  <w:style w:type="character" w:styleId="Strong">
+  <w:style w:type="character" w:styleId="af2">
     <w:name w:val="Strong"/>
-    <w:basedOn w:val="DefaultParagraphFont"/>
+    <w:basedOn w:val="a0"/>
     <w:uiPriority w:val="22"/>
     <w:qFormat/>
     <w:rsid w:val="00511F6E"/>
@@ -17717,7 +17816,7 @@
   </w:style>
   <w:style w:type="character" w:customStyle="1" w:styleId="Mention1">
     <w:name w:val="Mention1"/>
-    <w:basedOn w:val="DefaultParagraphFont"/>
+    <w:basedOn w:val="a0"/>
     <w:uiPriority w:val="99"/>
     <w:semiHidden/>
     <w:unhideWhenUsed/>

</xml_diff>